<commit_message>
ADMIN: managed update for AI4 tasks templates
</commit_message>
<xml_diff>
--- a/Tools/assignment_maker/word/planning/Robotics and Mechatronics/AI4/task.docx
+++ b/Tools/assignment_maker/word/planning/Robotics and Mechatronics/AI4/task.docx
@@ -4,6 +4,251 @@
   <w:body>
     <w:p>
       <w:pPr>
+        <w:shd w:val="clear" w:color="auto" w:fill="FFFFFF"/>
+        <w:suppressAutoHyphens w:val="0"/>
+        <w:spacing w:after="240" w:line="240" w:lineRule="auto"/>
+        <w:outlineLvl w:val="1"/>
+        <w:rPr>
+          <w:rFonts w:ascii="Segoe UI" w:hAnsi="Segoe UI" w:cs="Segoe UI"/>
+          <w:b/>
+          <w:bCs/>
+          <w:color w:val="24292F"/>
+          <w:kern w:val="0"/>
+          <w:sz w:val="36"/>
+          <w:szCs w:val="36"/>
+          <w:lang w:eastAsia="en-AU"/>
+        </w:rPr>
+      </w:pPr>
+      <w:r>
+        <w:rPr>
+          <w:rFonts w:ascii="Segoe UI" w:hAnsi="Segoe UI" w:cs="Segoe UI"/>
+          <w:b/>
+          <w:bCs/>
+          <w:color w:val="24292F"/>
+          <w:kern w:val="0"/>
+          <w:sz w:val="36"/>
+          <w:szCs w:val="36"/>
+          <w:lang w:eastAsia="en-AU"/>
+        </w:rPr>
+        <w:t>Task</w:t>
+      </w:r>
+    </w:p>
+    <w:p>
+      <w:pPr>
+        <w:rPr>
+          <w:lang w:eastAsia="en-AU"/>
+        </w:rPr>
+      </w:pPr>
+      <w:r>
+        <w:rPr>
+          <w:lang w:eastAsia="en-AU"/>
+        </w:rPr>
+        <w:t xml:space="preserve">You have been tasked with creating a </w:t>
+      </w:r>
+      <w:r>
+        <w:rPr>
+          <w:b/>
+          <w:bCs/>
+          <w:lang w:eastAsia="en-AU"/>
+        </w:rPr>
+        <w:t>showcase of your learning</w:t>
+      </w:r>
+      <w:r>
+        <w:rPr>
+          <w:lang w:eastAsia="en-AU"/>
+        </w:rPr>
+        <w:t xml:space="preserve">. Your showcase will use the focus on a </w:t>
+      </w:r>
+      <w:r>
+        <w:rPr>
+          <w:b/>
+          <w:bCs/>
+          <w:lang w:eastAsia="en-AU"/>
+        </w:rPr>
+        <w:t>Tool of Learning</w:t>
+      </w:r>
+      <w:r>
+        <w:rPr>
+          <w:lang w:eastAsia="en-AU"/>
+        </w:rPr>
+        <w:t xml:space="preserve">, </w:t>
+      </w:r>
+      <w:proofErr w:type="gramStart"/>
+      <w:r>
+        <w:rPr>
+          <w:lang w:eastAsia="en-AU"/>
+        </w:rPr>
+        <w:t xml:space="preserve">the </w:t>
+      </w:r>
+      <w:r>
+        <w:rPr>
+          <w:lang w:eastAsia="en-AU"/>
+        </w:rPr>
+        <w:t>a</w:t>
+      </w:r>
+      <w:proofErr w:type="gramEnd"/>
+      <w:r>
+        <w:rPr>
+          <w:lang w:eastAsia="en-AU"/>
+        </w:rPr>
+        <w:t xml:space="preserve"> prototype of a remote control car</w:t>
+      </w:r>
+      <w:r>
+        <w:rPr>
+          <w:lang w:eastAsia="en-AU"/>
+        </w:rPr>
+        <w:t xml:space="preserve">. The default showcase will be an </w:t>
+      </w:r>
+      <w:r>
+        <w:rPr>
+          <w:b/>
+          <w:bCs/>
+          <w:lang w:eastAsia="en-AU"/>
+        </w:rPr>
+        <w:t>A2 poster</w:t>
+      </w:r>
+      <w:r>
+        <w:rPr>
+          <w:lang w:eastAsia="en-AU"/>
+        </w:rPr>
+        <w:t xml:space="preserve"> of your learning and </w:t>
+      </w:r>
+      <w:r>
+        <w:rPr>
+          <w:b/>
+          <w:bCs/>
+          <w:lang w:eastAsia="en-AU"/>
+        </w:rPr>
+        <w:t>one</w:t>
+      </w:r>
+      <w:r>
+        <w:rPr>
+          <w:b/>
+          <w:bCs/>
+          <w:lang w:eastAsia="en-AU"/>
+        </w:rPr>
+        <w:t xml:space="preserve"> recorded presentation</w:t>
+      </w:r>
+      <w:r>
+        <w:rPr>
+          <w:b/>
+          <w:bCs/>
+          <w:lang w:eastAsia="en-AU"/>
+        </w:rPr>
+        <w:t xml:space="preserve"> </w:t>
+      </w:r>
+      <w:r>
+        <w:rPr>
+          <w:lang w:eastAsia="en-AU"/>
+        </w:rPr>
+        <w:t xml:space="preserve">for a general audience. </w:t>
+      </w:r>
+    </w:p>
+    <w:p>
+      <w:pPr>
+        <w:pStyle w:val="Heading1"/>
+        <w:rPr>
+          <w:lang w:eastAsia="en-AU"/>
+        </w:rPr>
+      </w:pPr>
+      <w:r>
+        <w:rPr>
+          <w:lang w:eastAsia="en-AU"/>
+        </w:rPr>
+        <w:t>Tool of learning</w:t>
+      </w:r>
+    </w:p>
+    <w:p>
+      <w:pPr>
+        <w:rPr>
+          <w:lang w:eastAsia="en-AU"/>
+        </w:rPr>
+      </w:pPr>
+      <w:r>
+        <w:rPr>
+          <w:lang w:eastAsia="en-AU"/>
+        </w:rPr>
+        <w:t xml:space="preserve">The focus of your work will be applying what you’ve learnt to prototype a </w:t>
+      </w:r>
+      <w:proofErr w:type="gramStart"/>
+      <w:r>
+        <w:rPr>
+          <w:lang w:eastAsia="en-AU"/>
+        </w:rPr>
+        <w:t>remote control</w:t>
+      </w:r>
+      <w:proofErr w:type="gramEnd"/>
+      <w:r>
+        <w:rPr>
+          <w:lang w:eastAsia="en-AU"/>
+        </w:rPr>
+        <w:t xml:space="preserve"> car. This prototype will serve as the foundation for semester 2. You must identify the following aspects: </w:t>
+      </w:r>
+    </w:p>
+    <w:p>
+      <w:pPr>
+        <w:rPr>
+          <w:lang w:eastAsia="en-AU"/>
+        </w:rPr>
+      </w:pPr>
+    </w:p>
+    <w:p>
+      <w:pPr>
+        <w:rPr>
+          <w:lang w:eastAsia="en-AU"/>
+        </w:rPr>
+      </w:pPr>
+      <w:r>
+        <w:rPr>
+          <w:lang w:eastAsia="en-AU"/>
+        </w:rPr>
+        <w:t xml:space="preserve"> </w:t>
+      </w:r>
+    </w:p>
+    <w:p>
+      <w:pPr>
+        <w:pStyle w:val="Heading1"/>
+        <w:rPr>
+          <w:lang w:eastAsia="en-AU"/>
+        </w:rPr>
+      </w:pPr>
+      <w:r>
+        <w:rPr>
+          <w:lang w:eastAsia="en-AU"/>
+        </w:rPr>
+        <w:t>Tasks for learning</w:t>
+      </w:r>
+    </w:p>
+    <w:p>
+      <w:pPr>
+        <w:rPr>
+          <w:lang w:eastAsia="en-AU"/>
+        </w:rPr>
+      </w:pPr>
+    </w:p>
+    <w:p>
+      <w:pPr>
+        <w:pStyle w:val="Heading1"/>
+        <w:rPr>
+          <w:lang w:eastAsia="en-AU"/>
+        </w:rPr>
+      </w:pPr>
+      <w:r>
+        <w:rPr>
+          <w:lang w:eastAsia="en-AU"/>
+        </w:rPr>
+        <w:t>Showcase Responses</w:t>
+      </w:r>
+    </w:p>
+    <w:p>
+      <w:pPr>
+        <w:rPr>
+          <w:lang w:eastAsia="en-AU"/>
+        </w:rPr>
+      </w:pPr>
+    </w:p>
+    <w:p>
+      <w:pPr>
         <w:pStyle w:val="NormalWeb"/>
         <w:shd w:val="clear" w:color="auto" w:fill="FFFFFF"/>
         <w:spacing w:before="0" w:beforeAutospacing="0" w:after="240" w:afterAutospacing="0"/>
@@ -17,7 +262,23 @@
           <w:rFonts w:ascii="Arial" w:hAnsi="Arial" w:cs="Arial"/>
           <w:color w:val="24292F"/>
         </w:rPr>
-        <w:t xml:space="preserve">You have been tasked with creating a showcase of your learning of the construction of a remote control car. The default showcase will be an A2 poster of your learning and two recorded presentations, one for laypeople and one for technical experts.  </w:t>
+        <w:t xml:space="preserve">You have been tasked with creating a showcase of your learning of the construction of a </w:t>
+      </w:r>
+      <w:proofErr w:type="gramStart"/>
+      <w:r>
+        <w:rPr>
+          <w:rFonts w:ascii="Arial" w:hAnsi="Arial" w:cs="Arial"/>
+          <w:color w:val="24292F"/>
+        </w:rPr>
+        <w:t>remote control</w:t>
+      </w:r>
+      <w:proofErr w:type="gramEnd"/>
+      <w:r>
+        <w:rPr>
+          <w:rFonts w:ascii="Arial" w:hAnsi="Arial" w:cs="Arial"/>
+          <w:color w:val="24292F"/>
+        </w:rPr>
+        <w:t xml:space="preserve"> car. The default showcase will be an A2 poster of your learning and two recorded presentations, one for laypeople and one for technical experts.  </w:t>
       </w:r>
     </w:p>
     <w:p>
@@ -1685,6 +1946,27 @@
       <w:lang w:eastAsia="ar-SA"/>
     </w:rPr>
   </w:style>
+  <w:style w:type="paragraph" w:styleId="Heading1">
+    <w:name w:val="heading 1"/>
+    <w:basedOn w:val="Normal"/>
+    <w:next w:val="Normal"/>
+    <w:link w:val="Heading1Char"/>
+    <w:uiPriority w:val="9"/>
+    <w:qFormat/>
+    <w:rsid w:val="00936329"/>
+    <w:pPr>
+      <w:keepNext/>
+      <w:keepLines/>
+      <w:spacing w:before="240"/>
+      <w:outlineLvl w:val="0"/>
+    </w:pPr>
+    <w:rPr>
+      <w:rFonts w:asciiTheme="majorHAnsi" w:eastAsiaTheme="majorEastAsia" w:hAnsiTheme="majorHAnsi" w:cstheme="majorBidi"/>
+      <w:color w:val="2F5496" w:themeColor="accent1" w:themeShade="BF"/>
+      <w:sz w:val="32"/>
+      <w:szCs w:val="32"/>
+    </w:rPr>
+  </w:style>
   <w:style w:type="paragraph" w:styleId="Heading2">
     <w:name w:val="heading 2"/>
     <w:basedOn w:val="Normal"/>
@@ -1823,6 +2105,21 @@
       <w:color w:val="auto"/>
       <w:kern w:val="0"/>
       <w:lang w:eastAsia="en-AU"/>
+    </w:rPr>
+  </w:style>
+  <w:style w:type="character" w:customStyle="1" w:styleId="Heading1Char">
+    <w:name w:val="Heading 1 Char"/>
+    <w:basedOn w:val="DefaultParagraphFont"/>
+    <w:link w:val="Heading1"/>
+    <w:uiPriority w:val="9"/>
+    <w:rsid w:val="00936329"/>
+    <w:rPr>
+      <w:rFonts w:asciiTheme="majorHAnsi" w:eastAsiaTheme="majorEastAsia" w:hAnsiTheme="majorHAnsi" w:cstheme="majorBidi"/>
+      <w:color w:val="2F5496" w:themeColor="accent1" w:themeShade="BF"/>
+      <w:kern w:val="1"/>
+      <w:sz w:val="32"/>
+      <w:szCs w:val="32"/>
+      <w:lang w:eastAsia="ar-SA"/>
     </w:rPr>
   </w:style>
 </w:styles>

</xml_diff>